<commit_message>
Planning en wekstaten update
</commit_message>
<xml_diff>
--- a/Bestanden/Planning.docx
+++ b/Bestanden/Planning.docx
@@ -194,6 +194,108 @@
           <w:numId w:val="1"/>
         </w:numPr>
         <w:rPr>
+          <w:color w:val="4EA72E" w:themeColor="accent6"/>
+          <w:lang w:val="en-US"/>
+        </w:rPr>
+      </w:pPr>
+      <w:r>
+        <w:rPr>
+          <w:rFonts w:ascii="ADLaM Display" w:hAnsi="ADLaM Display" w:cs="ADLaM Display"/>
+          <w:color w:val="4EA72E" w:themeColor="accent6"/>
+          <w:lang w:val="en-US"/>
+        </w:rPr>
+        <w:t>Hoofdstuk 5 – Praktijkcase: Ontwikkelen</w:t>
+      </w:r>
+      <w:r>
+        <w:rPr>
+          <w:rFonts w:ascii="ADLaM Display" w:hAnsi="ADLaM Display" w:cs="ADLaM Display"/>
+          <w:color w:val="4EA72E" w:themeColor="accent6"/>
+          <w:lang w:val="en-US"/>
+        </w:rPr>
+        <w:t>.</w:t>
+      </w:r>
+    </w:p>
+    <w:p>
+      <w:pPr>
+        <w:pStyle w:val="Lijstalinea"/>
+        <w:numPr>
+          <w:ilvl w:val="1"/>
+          <w:numId w:val="1"/>
+        </w:numPr>
+        <w:rPr>
+          <w:color w:val="FF0000"/>
+        </w:rPr>
+      </w:pPr>
+      <w:r>
+        <w:rPr>
+          <w:rFonts w:ascii="ADLaM Display" w:hAnsi="ADLaM Display" w:cs="ADLaM Display"/>
+          <w:color w:val="FF0000"/>
+        </w:rPr>
+        <w:t xml:space="preserve">Hoofdstuk 6 – Beschrijving van je wekzaamheden en ervaringen op de    </w:t>
+      </w:r>
+      <w:r>
+        <w:rPr>
+          <w:rFonts w:ascii="ADLaM Display" w:hAnsi="ADLaM Display" w:cs="ADLaM Display"/>
+          <w:color w:val="FF0000"/>
+        </w:rPr>
+        <w:tab/>
+      </w:r>
+      <w:r>
+        <w:rPr>
+          <w:rFonts w:ascii="ADLaM Display" w:hAnsi="ADLaM Display" w:cs="ADLaM Display"/>
+          <w:color w:val="FF0000"/>
+        </w:rPr>
+        <w:tab/>
+      </w:r>
+      <w:r>
+        <w:rPr>
+          <w:rFonts w:ascii="ADLaM Display" w:hAnsi="ADLaM Display" w:cs="ADLaM Display"/>
+          <w:color w:val="FF0000"/>
+        </w:rPr>
+        <w:tab/>
+        <w:t xml:space="preserve">   werkplek</w:t>
+      </w:r>
+      <w:r>
+        <w:rPr>
+          <w:rFonts w:ascii="ADLaM Display" w:hAnsi="ADLaM Display" w:cs="ADLaM Display"/>
+          <w:color w:val="FF0000"/>
+        </w:rPr>
+        <w:t>.</w:t>
+      </w:r>
+    </w:p>
+    <w:p>
+      <w:pPr>
+        <w:pStyle w:val="Lijstalinea"/>
+        <w:numPr>
+          <w:ilvl w:val="1"/>
+          <w:numId w:val="1"/>
+        </w:numPr>
+        <w:rPr>
+          <w:color w:val="FF0000"/>
+        </w:rPr>
+      </w:pPr>
+      <w:r>
+        <w:rPr>
+          <w:rFonts w:ascii="ADLaM Display" w:hAnsi="ADLaM Display" w:cs="ADLaM Display"/>
+          <w:color w:val="FF0000"/>
+        </w:rPr>
+        <w:t>Hoofdstuk 7 – Slot.</w:t>
+      </w:r>
+    </w:p>
+    <w:p>
+      <w:pPr>
+        <w:pStyle w:val="Lijstalinea"/>
+        <w:ind w:left="1440"/>
+      </w:pPr>
+    </w:p>
+    <w:p>
+      <w:pPr>
+        <w:pStyle w:val="Lijstalinea"/>
+        <w:numPr>
+          <w:ilvl w:val="0"/>
+          <w:numId w:val="1"/>
+        </w:numPr>
+        <w:rPr>
           <w:color w:val="E97132" w:themeColor="accent2"/>
           <w:lang w:val="en-US"/>
         </w:rPr>
@@ -204,7 +306,7 @@
           <w:color w:val="E97132" w:themeColor="accent2"/>
           <w:lang w:val="en-US"/>
         </w:rPr>
-        <w:t>Hoofdstuk 5 – Praktijkcase: Ontwikkelen</w:t>
+        <w:t>Stageopdracht</w:t>
       </w:r>
       <w:r>
         <w:rPr>
@@ -212,7 +314,7 @@
           <w:color w:val="E97132" w:themeColor="accent2"/>
           <w:lang w:val="en-US"/>
         </w:rPr>
-        <w:t>.</w:t>
+        <w:t xml:space="preserve"> : </w:t>
       </w:r>
     </w:p>
     <w:p>
@@ -223,44 +325,17 @@
           <w:numId w:val="1"/>
         </w:numPr>
         <w:rPr>
-          <w:color w:val="FF0000"/>
-        </w:rPr>
-      </w:pPr>
-      <w:r>
-        <w:rPr>
-          <w:rFonts w:ascii="ADLaM Display" w:hAnsi="ADLaM Display" w:cs="ADLaM Display"/>
-          <w:color w:val="FF0000"/>
-        </w:rPr>
-        <w:t xml:space="preserve">Hoofdstuk 6 – Beschrijving van je wekzaamheden en ervaringen op de    </w:t>
-      </w:r>
-      <w:r>
-        <w:rPr>
-          <w:rFonts w:ascii="ADLaM Display" w:hAnsi="ADLaM Display" w:cs="ADLaM Display"/>
-          <w:color w:val="FF0000"/>
-        </w:rPr>
-        <w:tab/>
-      </w:r>
-      <w:r>
-        <w:rPr>
-          <w:rFonts w:ascii="ADLaM Display" w:hAnsi="ADLaM Display" w:cs="ADLaM Display"/>
-          <w:color w:val="FF0000"/>
-        </w:rPr>
-        <w:tab/>
-      </w:r>
-      <w:r>
-        <w:rPr>
-          <w:rFonts w:ascii="ADLaM Display" w:hAnsi="ADLaM Display" w:cs="ADLaM Display"/>
-          <w:color w:val="FF0000"/>
-        </w:rPr>
-        <w:tab/>
-        <w:t xml:space="preserve">   werkplek</w:t>
-      </w:r>
-      <w:r>
-        <w:rPr>
-          <w:rFonts w:ascii="ADLaM Display" w:hAnsi="ADLaM Display" w:cs="ADLaM Display"/>
-          <w:color w:val="FF0000"/>
-        </w:rPr>
-        <w:t>.</w:t>
+          <w:color w:val="4EA72E" w:themeColor="accent6"/>
+          <w:lang w:val="en-US"/>
+        </w:rPr>
+      </w:pPr>
+      <w:r>
+        <w:rPr>
+          <w:rFonts w:ascii="ADLaM Display" w:hAnsi="ADLaM Display" w:cs="ADLaM Display"/>
+          <w:color w:val="4EA72E" w:themeColor="accent6"/>
+          <w:lang w:val="en-US"/>
+        </w:rPr>
+        <w:t>Index</w:t>
       </w:r>
     </w:p>
     <w:p>
@@ -271,15 +346,125 @@
           <w:numId w:val="1"/>
         </w:numPr>
         <w:rPr>
-          <w:color w:val="FF0000"/>
-        </w:rPr>
-      </w:pPr>
-      <w:r>
-        <w:rPr>
-          <w:rFonts w:ascii="ADLaM Display" w:hAnsi="ADLaM Display" w:cs="ADLaM Display"/>
-          <w:color w:val="FF0000"/>
-        </w:rPr>
-        <w:t>Hoofdstuk 7 – Slot.</w:t>
+          <w:color w:val="4EA72E" w:themeColor="accent6"/>
+          <w:lang w:val="en-US"/>
+        </w:rPr>
+      </w:pPr>
+      <w:r>
+        <w:rPr>
+          <w:rFonts w:ascii="ADLaM Display" w:hAnsi="ADLaM Display" w:cs="ADLaM Display"/>
+          <w:color w:val="4EA72E" w:themeColor="accent6"/>
+          <w:lang w:val="en-US"/>
+        </w:rPr>
+        <w:t>Saves</w:t>
+      </w:r>
+    </w:p>
+    <w:p>
+      <w:pPr>
+        <w:pStyle w:val="Lijstalinea"/>
+        <w:numPr>
+          <w:ilvl w:val="1"/>
+          <w:numId w:val="1"/>
+        </w:numPr>
+        <w:rPr>
+          <w:color w:val="4EA72E" w:themeColor="accent6"/>
+          <w:lang w:val="en-US"/>
+        </w:rPr>
+      </w:pPr>
+      <w:r>
+        <w:rPr>
+          <w:rFonts w:ascii="ADLaM Display" w:hAnsi="ADLaM Display" w:cs="ADLaM Display"/>
+          <w:color w:val="4EA72E" w:themeColor="accent6"/>
+          <w:lang w:val="en-US"/>
+        </w:rPr>
+        <w:t>About me</w:t>
+      </w:r>
+    </w:p>
+    <w:p>
+      <w:pPr>
+        <w:pStyle w:val="Lijstalinea"/>
+        <w:numPr>
+          <w:ilvl w:val="1"/>
+          <w:numId w:val="1"/>
+        </w:numPr>
+        <w:rPr>
+          <w:color w:val="E97132" w:themeColor="accent2"/>
+          <w:highlight w:val="yellow"/>
+          <w:lang w:val="en-US"/>
+        </w:rPr>
+      </w:pPr>
+      <w:r>
+        <w:rPr>
+          <w:rFonts w:ascii="ADLaM Display" w:hAnsi="ADLaM Display" w:cs="ADLaM Display"/>
+          <w:color w:val="E97132" w:themeColor="accent2"/>
+          <w:highlight w:val="yellow"/>
+          <w:lang w:val="en-US"/>
+        </w:rPr>
+        <w:t>Projects</w:t>
+      </w:r>
+    </w:p>
+    <w:p>
+      <w:pPr>
+        <w:pStyle w:val="Lijstalinea"/>
+        <w:numPr>
+          <w:ilvl w:val="1"/>
+          <w:numId w:val="1"/>
+        </w:numPr>
+        <w:rPr>
+          <w:color w:val="E97132" w:themeColor="accent2"/>
+          <w:highlight w:val="yellow"/>
+          <w:lang w:val="en-US"/>
+        </w:rPr>
+      </w:pPr>
+      <w:r>
+        <w:rPr>
+          <w:rFonts w:ascii="ADLaM Display" w:hAnsi="ADLaM Display" w:cs="ADLaM Display"/>
+          <w:color w:val="E97132" w:themeColor="accent2"/>
+          <w:highlight w:val="yellow"/>
+          <w:lang w:val="en-US"/>
+        </w:rPr>
+        <w:t>W.I.P.</w:t>
+      </w:r>
+    </w:p>
+    <w:p>
+      <w:pPr>
+        <w:pStyle w:val="Lijstalinea"/>
+        <w:numPr>
+          <w:ilvl w:val="1"/>
+          <w:numId w:val="1"/>
+        </w:numPr>
+        <w:rPr>
+          <w:color w:val="4EA72E" w:themeColor="accent6"/>
+          <w:lang w:val="en-US"/>
+        </w:rPr>
+      </w:pPr>
+      <w:r>
+        <w:rPr>
+          <w:rFonts w:ascii="ADLaM Display" w:hAnsi="ADLaM Display" w:cs="ADLaM Display"/>
+          <w:color w:val="4EA72E" w:themeColor="accent6"/>
+          <w:lang w:val="en-US"/>
+        </w:rPr>
+        <w:t>Contact</w:t>
+      </w:r>
+    </w:p>
+    <w:p>
+      <w:pPr>
+        <w:pStyle w:val="Lijstalinea"/>
+        <w:numPr>
+          <w:ilvl w:val="1"/>
+          <w:numId w:val="1"/>
+        </w:numPr>
+        <w:rPr>
+          <w:rFonts w:ascii="ADLaM Display" w:hAnsi="ADLaM Display" w:cs="ADLaM Display"/>
+          <w:color w:val="4EA72E" w:themeColor="accent6"/>
+        </w:rPr>
+      </w:pPr>
+      <w:r>
+        <w:rPr>
+          <w:rFonts w:ascii="ADLaM Display" w:hAnsi="ADLaM Display" w:cs="ADLaM Display"/>
+          <w:color w:val="4EA72E" w:themeColor="accent6"/>
+        </w:rPr>
+        <w:t>Responsive design ontwerpen en maken.</w:t>
       </w:r>
     </w:p>
     <w:p>
@@ -296,22 +481,22 @@
           <w:numId w:val="1"/>
         </w:numPr>
         <w:rPr>
-          <w:color w:val="E97132" w:themeColor="accent2"/>
+          <w:color w:val="FF0000"/>
           <w:lang w:val="en-US"/>
         </w:rPr>
       </w:pPr>
       <w:r>
         <w:rPr>
           <w:rFonts w:ascii="ADLaM Display" w:hAnsi="ADLaM Display" w:cs="ADLaM Display"/>
-          <w:color w:val="E97132" w:themeColor="accent2"/>
+          <w:color w:val="FF0000"/>
           <w:lang w:val="en-US"/>
         </w:rPr>
-        <w:t>Stageopdracht</w:t>
-      </w:r>
-      <w:r>
-        <w:rPr>
-          <w:rFonts w:ascii="ADLaM Display" w:hAnsi="ADLaM Display" w:cs="ADLaM Display"/>
-          <w:color w:val="E97132" w:themeColor="accent2"/>
+        <w:t>Reflectie en verbeteren</w:t>
+      </w:r>
+      <w:r>
+        <w:rPr>
+          <w:rFonts w:ascii="ADLaM Display" w:hAnsi="ADLaM Display" w:cs="ADLaM Display"/>
+          <w:color w:val="FF0000"/>
           <w:lang w:val="en-US"/>
         </w:rPr>
         <w:t xml:space="preserve"> : </w:t>
@@ -325,17 +510,17 @@
           <w:numId w:val="1"/>
         </w:numPr>
         <w:rPr>
-          <w:color w:val="4EA72E" w:themeColor="accent6"/>
+          <w:color w:val="FF0000"/>
           <w:lang w:val="en-US"/>
         </w:rPr>
       </w:pPr>
       <w:r>
         <w:rPr>
           <w:rFonts w:ascii="ADLaM Display" w:hAnsi="ADLaM Display" w:cs="ADLaM Display"/>
-          <w:color w:val="4EA72E" w:themeColor="accent6"/>
+          <w:color w:val="FF0000"/>
           <w:lang w:val="en-US"/>
         </w:rPr>
-        <w:t>Index</w:t>
+        <w:t>Reflectie verslag maken/invullen.</w:t>
       </w:r>
     </w:p>
     <w:p>
@@ -346,187 +531,6 @@
           <w:numId w:val="1"/>
         </w:numPr>
         <w:rPr>
-          <w:color w:val="4EA72E" w:themeColor="accent6"/>
-          <w:lang w:val="en-US"/>
-        </w:rPr>
-      </w:pPr>
-      <w:r>
-        <w:rPr>
-          <w:rFonts w:ascii="ADLaM Display" w:hAnsi="ADLaM Display" w:cs="ADLaM Display"/>
-          <w:color w:val="4EA72E" w:themeColor="accent6"/>
-          <w:lang w:val="en-US"/>
-        </w:rPr>
-        <w:t>Saves</w:t>
-      </w:r>
-    </w:p>
-    <w:p>
-      <w:pPr>
-        <w:pStyle w:val="Lijstalinea"/>
-        <w:numPr>
-          <w:ilvl w:val="1"/>
-          <w:numId w:val="1"/>
-        </w:numPr>
-        <w:rPr>
-          <w:color w:val="4EA72E" w:themeColor="accent6"/>
-          <w:lang w:val="en-US"/>
-        </w:rPr>
-      </w:pPr>
-      <w:r>
-        <w:rPr>
-          <w:rFonts w:ascii="ADLaM Display" w:hAnsi="ADLaM Display" w:cs="ADLaM Display"/>
-          <w:color w:val="4EA72E" w:themeColor="accent6"/>
-          <w:lang w:val="en-US"/>
-        </w:rPr>
-        <w:t>About me</w:t>
-      </w:r>
-    </w:p>
-    <w:p>
-      <w:pPr>
-        <w:pStyle w:val="Lijstalinea"/>
-        <w:numPr>
-          <w:ilvl w:val="1"/>
-          <w:numId w:val="1"/>
-        </w:numPr>
-        <w:rPr>
-          <w:color w:val="E97132" w:themeColor="accent2"/>
-          <w:lang w:val="en-US"/>
-        </w:rPr>
-      </w:pPr>
-      <w:r>
-        <w:rPr>
-          <w:rFonts w:ascii="ADLaM Display" w:hAnsi="ADLaM Display" w:cs="ADLaM Display"/>
-          <w:color w:val="E97132" w:themeColor="accent2"/>
-          <w:lang w:val="en-US"/>
-        </w:rPr>
-        <w:t>Projects</w:t>
-      </w:r>
-    </w:p>
-    <w:p>
-      <w:pPr>
-        <w:pStyle w:val="Lijstalinea"/>
-        <w:numPr>
-          <w:ilvl w:val="1"/>
-          <w:numId w:val="1"/>
-        </w:numPr>
-        <w:rPr>
-          <w:color w:val="E97132" w:themeColor="accent2"/>
-          <w:lang w:val="en-US"/>
-        </w:rPr>
-      </w:pPr>
-      <w:r>
-        <w:rPr>
-          <w:rFonts w:ascii="ADLaM Display" w:hAnsi="ADLaM Display" w:cs="ADLaM Display"/>
-          <w:color w:val="E97132" w:themeColor="accent2"/>
-          <w:lang w:val="en-US"/>
-        </w:rPr>
-        <w:t>W.I.P.</w:t>
-      </w:r>
-    </w:p>
-    <w:p>
-      <w:pPr>
-        <w:pStyle w:val="Lijstalinea"/>
-        <w:numPr>
-          <w:ilvl w:val="1"/>
-          <w:numId w:val="1"/>
-        </w:numPr>
-        <w:rPr>
-          <w:color w:val="4EA72E" w:themeColor="accent6"/>
-          <w:lang w:val="en-US"/>
-        </w:rPr>
-      </w:pPr>
-      <w:r>
-        <w:rPr>
-          <w:rFonts w:ascii="ADLaM Display" w:hAnsi="ADLaM Display" w:cs="ADLaM Display"/>
-          <w:color w:val="4EA72E" w:themeColor="accent6"/>
-          <w:lang w:val="en-US"/>
-        </w:rPr>
-        <w:t>Contact</w:t>
-      </w:r>
-    </w:p>
-    <w:p>
-      <w:pPr>
-        <w:pStyle w:val="Lijstalinea"/>
-        <w:numPr>
-          <w:ilvl w:val="1"/>
-          <w:numId w:val="1"/>
-        </w:numPr>
-        <w:rPr>
-          <w:rFonts w:ascii="ADLaM Display" w:hAnsi="ADLaM Display" w:cs="ADLaM Display"/>
-          <w:color w:val="4EA72E" w:themeColor="accent6"/>
-        </w:rPr>
-      </w:pPr>
-      <w:r>
-        <w:rPr>
-          <w:rFonts w:ascii="ADLaM Display" w:hAnsi="ADLaM Display" w:cs="ADLaM Display"/>
-          <w:color w:val="4EA72E" w:themeColor="accent6"/>
-        </w:rPr>
-        <w:t>Responsive design ontwerpen en maken.</w:t>
-      </w:r>
-    </w:p>
-    <w:p>
-      <w:pPr>
-        <w:pStyle w:val="Lijstalinea"/>
-        <w:ind w:left="1440"/>
-      </w:pPr>
-    </w:p>
-    <w:p>
-      <w:pPr>
-        <w:pStyle w:val="Lijstalinea"/>
-        <w:numPr>
-          <w:ilvl w:val="0"/>
-          <w:numId w:val="1"/>
-        </w:numPr>
-        <w:rPr>
-          <w:color w:val="FF0000"/>
-          <w:lang w:val="en-US"/>
-        </w:rPr>
-      </w:pPr>
-      <w:r>
-        <w:rPr>
-          <w:rFonts w:ascii="ADLaM Display" w:hAnsi="ADLaM Display" w:cs="ADLaM Display"/>
-          <w:color w:val="FF0000"/>
-          <w:lang w:val="en-US"/>
-        </w:rPr>
-        <w:t>Reflectie en verbeteren</w:t>
-      </w:r>
-      <w:r>
-        <w:rPr>
-          <w:rFonts w:ascii="ADLaM Display" w:hAnsi="ADLaM Display" w:cs="ADLaM Display"/>
-          <w:color w:val="FF0000"/>
-          <w:lang w:val="en-US"/>
-        </w:rPr>
-        <w:t xml:space="preserve"> : </w:t>
-      </w:r>
-    </w:p>
-    <w:p>
-      <w:pPr>
-        <w:pStyle w:val="Lijstalinea"/>
-        <w:numPr>
-          <w:ilvl w:val="1"/>
-          <w:numId w:val="1"/>
-        </w:numPr>
-        <w:rPr>
-          <w:color w:val="FF0000"/>
-          <w:lang w:val="en-US"/>
-        </w:rPr>
-      </w:pPr>
-      <w:r>
-        <w:rPr>
-          <w:rFonts w:ascii="ADLaM Display" w:hAnsi="ADLaM Display" w:cs="ADLaM Display"/>
-          <w:color w:val="FF0000"/>
-          <w:lang w:val="en-US"/>
-        </w:rPr>
-        <w:t>Reflectie verslag maken/invullen.</w:t>
-      </w:r>
-    </w:p>
-    <w:p>
-      <w:pPr>
-        <w:pStyle w:val="Lijstalinea"/>
-        <w:numPr>
-          <w:ilvl w:val="1"/>
-          <w:numId w:val="1"/>
-        </w:numPr>
-        <w:rPr>
           <w:rFonts w:ascii="ADLaM Display" w:hAnsi="ADLaM Display" w:cs="ADLaM Display"/>
           <w:color w:val="FF0000"/>
         </w:rPr>
@@ -781,7 +785,7 @@
           <w:rFonts w:ascii="ADLaM Display" w:hAnsi="ADLaM Display" w:cs="ADLaM Display"/>
           <w:color w:val="E97132" w:themeColor="accent2"/>
         </w:rPr>
-        <w:t xml:space="preserve"> – laten checken</w:t>
+        <w:t xml:space="preserve"> </w:t>
       </w:r>
     </w:p>
     <w:p>
@@ -800,29 +804,29 @@
       <w:pPr>
         <w:rPr>
           <w:rFonts w:ascii="ADLaM Display" w:hAnsi="ADLaM Display" w:cs="ADLaM Display"/>
-          <w:color w:val="E97132" w:themeColor="accent2"/>
-        </w:rPr>
-      </w:pPr>
-      <w:r>
-        <w:rPr>
-          <w:rFonts w:ascii="ADLaM Display" w:hAnsi="ADLaM Display" w:cs="ADLaM Display"/>
-          <w:color w:val="E97132" w:themeColor="accent2"/>
+          <w:color w:val="4EA72E" w:themeColor="accent6"/>
+        </w:rPr>
+      </w:pPr>
+      <w:r>
+        <w:rPr>
+          <w:rFonts w:ascii="ADLaM Display" w:hAnsi="ADLaM Display" w:cs="ADLaM Display"/>
+          <w:color w:val="4EA72E" w:themeColor="accent6"/>
         </w:rPr>
         <w:t>Hoofdstuk 5 : Praktijkcase : Ontwikkelen</w:t>
       </w:r>
       <w:r>
         <w:rPr>
           <w:rFonts w:ascii="ADLaM Display" w:hAnsi="ADLaM Display" w:cs="ADLaM Display"/>
-          <w:color w:val="E97132" w:themeColor="accent2"/>
+          <w:color w:val="4EA72E" w:themeColor="accent6"/>
         </w:rPr>
         <w:t>.</w:t>
       </w:r>
       <w:r>
         <w:rPr>
           <w:rFonts w:ascii="ADLaM Display" w:hAnsi="ADLaM Display" w:cs="ADLaM Display"/>
-          <w:color w:val="E97132" w:themeColor="accent2"/>
-        </w:rPr>
-        <w:t xml:space="preserve"> – laten checken</w:t>
+          <w:color w:val="4EA72E" w:themeColor="accent6"/>
+        </w:rPr>
+        <w:t xml:space="preserve"> </w:t>
       </w:r>
     </w:p>
     <w:p>
@@ -968,6 +972,13 @@
           <w:rFonts w:ascii="ADLaM Display" w:hAnsi="ADLaM Display" w:cs="ADLaM Display"/>
         </w:rPr>
         <w:tab/>
+      </w:r>
+      <w:r>
+        <w:rPr>
+          <w:rFonts w:ascii="ADLaM Display" w:hAnsi="ADLaM Display" w:cs="ADLaM Display"/>
+          <w:highlight w:val="yellow"/>
+        </w:rPr>
+        <w:t>Pas na build</w:t>
       </w:r>
       <w:r>
         <w:rPr>
@@ -1348,16 +1359,19 @@
           <w:numId w:val="3"/>
         </w:numPr>
         <w:rPr>
-          <w:rFonts w:ascii="ADLaM Display" w:hAnsi="ADLaM Display" w:cs="ADLaM Display"/>
-          <w:highlight w:val="yellow"/>
-        </w:rPr>
-      </w:pPr>
-      <w:r>
-        <w:rPr>
           <w:rStyle w:val="Hyperlink"/>
           <w:rFonts w:ascii="ADLaM Display" w:hAnsi="ADLaM Display" w:cs="ADLaM Display"/>
           <w:color w:val="auto"/>
           <w:highlight w:val="yellow"/>
+          <w:u w:val="none"/>
+        </w:rPr>
+      </w:pPr>
+      <w:r>
+        <w:rPr>
+          <w:rStyle w:val="Hyperlink"/>
+          <w:rFonts w:ascii="ADLaM Display" w:hAnsi="ADLaM Display" w:cs="ADLaM Display"/>
+          <w:color w:val="auto"/>
+          <w:highlight w:val="yellow"/>
         </w:rPr>
         <w:t>Deze bars komen onder de beschrijving van het project.</w:t>
       </w:r>
@@ -1371,15 +1385,15 @@
         </w:numPr>
         <w:rPr>
           <w:rFonts w:ascii="ADLaM Display" w:hAnsi="ADLaM Display" w:cs="ADLaM Display"/>
-          <w:color w:val="47D459" w:themeColor="accent3" w:themeTint="99"/>
-        </w:rPr>
-      </w:pPr>
-      <w:r>
-        <w:rPr>
-          <w:rFonts w:ascii="ADLaM Display" w:hAnsi="ADLaM Display" w:cs="ADLaM Display"/>
-          <w:color w:val="47D459" w:themeColor="accent3" w:themeTint="99"/>
-        </w:rPr>
-        <w:t>Ervoor zorgen dat wanner de gebruiker (ik) uitgelogd is dat de verwijder knop van de projecten niet meer zichtbaar/bruikbaar is.</w:t>
+          <w:color w:val="FF0000"/>
+        </w:rPr>
+      </w:pPr>
+      <w:r>
+        <w:rPr>
+          <w:rFonts w:ascii="ADLaM Display" w:hAnsi="ADLaM Display" w:cs="ADLaM Display"/>
+          <w:color w:val="FF0000"/>
+        </w:rPr>
+        <w:t>De fotos en beschrijvingen voor de projecten schrijven.</w:t>
       </w:r>
     </w:p>
     <w:p>
@@ -1399,7 +1413,7 @@
           <w:rFonts w:ascii="ADLaM Display" w:hAnsi="ADLaM Display" w:cs="ADLaM Display"/>
           <w:color w:val="47D459" w:themeColor="accent3" w:themeTint="99"/>
         </w:rPr>
-        <w:t>In de project details pagina een kleine gallery maken met fotos van ieder project.</w:t>
+        <w:t>Ervoor zorgen dat wanner de gebruiker (ik) uitgelogd is dat de verwijder knop van de projecten niet meer zichtbaar/bruikbaar is.</w:t>
       </w:r>
     </w:p>
     <w:p>
@@ -1419,7 +1433,7 @@
           <w:rFonts w:ascii="ADLaM Display" w:hAnsi="ADLaM Display" w:cs="ADLaM Display"/>
           <w:color w:val="47D459" w:themeColor="accent3" w:themeTint="99"/>
         </w:rPr>
-        <w:t>In het new project maak scherm de functie meegeven om min. 5 images toe tevoegen voor de image gallery.</w:t>
+        <w:t>In de project details pagina een kleine gallery maken met fotos van ieder project.</w:t>
       </w:r>
     </w:p>
     <w:p>
@@ -1431,29 +1445,15 @@
         </w:numPr>
         <w:rPr>
           <w:rFonts w:ascii="ADLaM Display" w:hAnsi="ADLaM Display" w:cs="ADLaM Display"/>
-          <w:color w:val="4EA72E" w:themeColor="accent6"/>
-        </w:rPr>
-      </w:pPr>
-      <w:r>
-        <w:rPr>
-          <w:rFonts w:ascii="ADLaM Display" w:hAnsi="ADLaM Display" w:cs="ADLaM Display"/>
-          <w:color w:val="4EA72E" w:themeColor="accent6"/>
-        </w:rPr>
-        <w:t>De addprojects pagina kan iemand vinden door de url in te typen</w:t>
-      </w:r>
-      <w:r>
-        <w:rPr>
-          <w:rFonts w:ascii="ADLaM Display" w:hAnsi="ADLaM Display" w:cs="ADLaM Display"/>
-          <w:color w:val="4EA72E" w:themeColor="accent6"/>
-        </w:rPr>
-        <w:t>,</w:t>
-      </w:r>
-      <w:r>
-        <w:rPr>
-          <w:rFonts w:ascii="ADLaM Display" w:hAnsi="ADLaM Display" w:cs="ADLaM Display"/>
-          <w:color w:val="4EA72E" w:themeColor="accent6"/>
-        </w:rPr>
-        <w:t xml:space="preserve"> dit fixen.</w:t>
+          <w:color w:val="47D459" w:themeColor="accent3" w:themeTint="99"/>
+        </w:rPr>
+      </w:pPr>
+      <w:r>
+        <w:rPr>
+          <w:rFonts w:ascii="ADLaM Display" w:hAnsi="ADLaM Display" w:cs="ADLaM Display"/>
+          <w:color w:val="47D459" w:themeColor="accent3" w:themeTint="99"/>
+        </w:rPr>
+        <w:t>In het new project maak scherm de functie meegeven om min. 5 images toe tevoegen voor de image gallery.</w:t>
       </w:r>
     </w:p>
     <w:p>
@@ -1473,7 +1473,21 @@
           <w:rFonts w:ascii="ADLaM Display" w:hAnsi="ADLaM Display" w:cs="ADLaM Display"/>
           <w:color w:val="4EA72E" w:themeColor="accent6"/>
         </w:rPr>
-        <w:t>Addproject knop fixen</w:t>
+        <w:t>De addprojects pagina kan iemand vinden door de url in te typen</w:t>
+      </w:r>
+      <w:r>
+        <w:rPr>
+          <w:rFonts w:ascii="ADLaM Display" w:hAnsi="ADLaM Display" w:cs="ADLaM Display"/>
+          <w:color w:val="4EA72E" w:themeColor="accent6"/>
+        </w:rPr>
+        <w:t>,</w:t>
+      </w:r>
+      <w:r>
+        <w:rPr>
+          <w:rFonts w:ascii="ADLaM Display" w:hAnsi="ADLaM Display" w:cs="ADLaM Display"/>
+          <w:color w:val="4EA72E" w:themeColor="accent6"/>
+        </w:rPr>
+        <w:t xml:space="preserve"> dit fixen.</w:t>
       </w:r>
     </w:p>
     <w:p>
@@ -1493,6 +1507,26 @@
           <w:rFonts w:ascii="ADLaM Display" w:hAnsi="ADLaM Display" w:cs="ADLaM Display"/>
           <w:color w:val="4EA72E" w:themeColor="accent6"/>
         </w:rPr>
+        <w:t>Addproject knop fixen</w:t>
+      </w:r>
+    </w:p>
+    <w:p>
+      <w:pPr>
+        <w:pStyle w:val="Lijstalinea"/>
+        <w:numPr>
+          <w:ilvl w:val="0"/>
+          <w:numId w:val="3"/>
+        </w:numPr>
+        <w:rPr>
+          <w:rFonts w:ascii="ADLaM Display" w:hAnsi="ADLaM Display" w:cs="ADLaM Display"/>
+          <w:color w:val="4EA72E" w:themeColor="accent6"/>
+        </w:rPr>
+      </w:pPr>
+      <w:r>
+        <w:rPr>
+          <w:rFonts w:ascii="ADLaM Display" w:hAnsi="ADLaM Display" w:cs="ADLaM Display"/>
+          <w:color w:val="4EA72E" w:themeColor="accent6"/>
+        </w:rPr>
         <w:t xml:space="preserve">Project details, Titel verder naar boven en gallery images buiten de visit project </w:t>
       </w:r>
     </w:p>
@@ -1532,7 +1566,6 @@
           <w:rFonts w:ascii="ADLaM Display" w:hAnsi="ADLaM Display" w:cs="ADLaM Display"/>
           <w:color w:val="E97132" w:themeColor="accent2"/>
         </w:rPr>
-        <w:lastRenderedPageBreak/>
         <w:t>W.I.P</w:t>
       </w:r>
       <w:r>
@@ -1756,21 +1789,7 @@
           <w:rFonts w:ascii="ADLaM Display" w:hAnsi="ADLaM Display" w:cs="ADLaM Display"/>
           <w:color w:val="4EA72E" w:themeColor="accent6"/>
         </w:rPr>
-        <w:t>Inspiratie vinden en design maken voor de cont</w:t>
-      </w:r>
-      <w:r>
-        <w:rPr>
-          <w:rFonts w:ascii="ADLaM Display" w:hAnsi="ADLaM Display" w:cs="ADLaM Display"/>
-          <w:color w:val="4EA72E" w:themeColor="accent6"/>
-        </w:rPr>
-        <w:t>a</w:t>
-      </w:r>
-      <w:r>
-        <w:rPr>
-          <w:rFonts w:ascii="ADLaM Display" w:hAnsi="ADLaM Display" w:cs="ADLaM Display"/>
-          <w:color w:val="4EA72E" w:themeColor="accent6"/>
-        </w:rPr>
-        <w:t>ct pagina.</w:t>
+        <w:t>Inspiratie vinden en design maken voor de contact pagina.</w:t>
       </w:r>
     </w:p>
     <w:p>
@@ -3435,7 +3454,7 @@
   <w:abstractNum w:abstractNumId="12" w15:restartNumberingAfterBreak="0">
     <w:nsid w:val="514D4949"/>
     <w:multiLevelType w:val="hybridMultilevel"/>
-    <w:tmpl w:val="627A3DCE"/>
+    <w:tmpl w:val="0DDCF772"/>
     <w:lvl w:ilvl="0" w:tplc="04130001">
       <w:start w:val="1"/>
       <w:numFmt w:val="bullet"/>

</xml_diff>